<commit_message>
2018-1-17 王震国 --second commit
</commit_message>
<xml_diff>
--- a/WandaReign_Work/2018_1_17/resume/resume3.docx
+++ b/WandaReign_Work/2018_1_17/resume/resume3.docx
@@ -3101,130 +3101,6 @@
           </w:tblCellMar>
         </w:tblPrEx>
         <w:trPr>
-          <w:trHeight w:val="133" w:hRule="atLeast"/>
-        </w:trPr>
-        <w:tc>
-          <w:tcPr>
-            <w:tcW w:w="1643" w:type="dxa"/>
-            <w:gridSpan w:val="2"/>
-            <w:vMerge w:val="continue"/>
-            <w:tcBorders>
-              <w:bottom w:val="single" w:color="auto" w:sz="4" w:space="0"/>
-              <w:right w:val="single" w:color="auto" w:sz="4" w:space="0"/>
-            </w:tcBorders>
-            <w:vAlign w:val="center"/>
-          </w:tcPr>
-          <w:p>
-            <w:pPr>
-              <w:rPr>
-                <w:rFonts w:hint="eastAsia" w:ascii="宋体" w:hAnsi="宋体"/>
-                <w:szCs w:val="21"/>
-              </w:rPr>
-            </w:pPr>
-            <w:bookmarkStart w:id="0" w:name="_GoBack" w:colFirst="1" w:colLast="6"/>
-          </w:p>
-        </w:tc>
-        <w:tc>
-          <w:tcPr>
-            <w:tcW w:w="2099" w:type="dxa"/>
-            <w:gridSpan w:val="4"/>
-            <w:tcBorders>
-              <w:top w:val="single" w:color="auto" w:sz="4" w:space="0"/>
-              <w:left w:val="single" w:color="auto" w:sz="4" w:space="0"/>
-              <w:bottom w:val="single" w:color="auto" w:sz="4" w:space="0"/>
-            </w:tcBorders>
-            <w:vAlign w:val="center"/>
-          </w:tcPr>
-          <w:p>
-            <w:pPr>
-              <w:rPr>
-                <w:rFonts w:hint="eastAsia" w:ascii="宋体" w:hAnsi="宋体" w:eastAsia="宋体"/>
-                <w:szCs w:val="21"/>
-                <w:lang w:val="en-US" w:eastAsia="zh-CN"/>
-              </w:rPr>
-            </w:pPr>
-          </w:p>
-        </w:tc>
-        <w:tc>
-          <w:tcPr>
-            <w:tcW w:w="2094" w:type="dxa"/>
-            <w:gridSpan w:val="2"/>
-            <w:tcBorders>
-              <w:top w:val="single" w:color="auto" w:sz="4" w:space="0"/>
-              <w:left w:val="single" w:color="auto" w:sz="4" w:space="0"/>
-              <w:bottom w:val="single" w:color="auto" w:sz="4" w:space="0"/>
-            </w:tcBorders>
-            <w:vAlign w:val="center"/>
-          </w:tcPr>
-          <w:p>
-            <w:pPr>
-              <w:rPr>
-                <w:rFonts w:hint="eastAsia" w:ascii="宋体" w:hAnsi="宋体"/>
-                <w:szCs w:val="21"/>
-              </w:rPr>
-            </w:pPr>
-          </w:p>
-        </w:tc>
-        <w:tc>
-          <w:tcPr>
-            <w:tcW w:w="2104" w:type="dxa"/>
-            <w:gridSpan w:val="5"/>
-            <w:tcBorders>
-              <w:top w:val="single" w:color="auto" w:sz="4" w:space="0"/>
-              <w:left w:val="single" w:color="auto" w:sz="4" w:space="0"/>
-              <w:bottom w:val="single" w:color="auto" w:sz="4" w:space="0"/>
-            </w:tcBorders>
-            <w:vAlign w:val="center"/>
-          </w:tcPr>
-          <w:p>
-            <w:pPr>
-              <w:rPr>
-                <w:rFonts w:hint="eastAsia" w:ascii="宋体" w:hAnsi="宋体"/>
-                <w:szCs w:val="21"/>
-              </w:rPr>
-            </w:pPr>
-          </w:p>
-        </w:tc>
-        <w:tc>
-          <w:tcPr>
-            <w:tcW w:w="2100" w:type="dxa"/>
-            <w:tcBorders>
-              <w:top w:val="single" w:color="auto" w:sz="4" w:space="0"/>
-              <w:left w:val="single" w:color="auto" w:sz="4" w:space="0"/>
-              <w:bottom w:val="single" w:color="auto" w:sz="4" w:space="0"/>
-            </w:tcBorders>
-            <w:vAlign w:val="center"/>
-          </w:tcPr>
-          <w:p>
-            <w:pPr>
-              <w:rPr>
-                <w:rFonts w:hint="eastAsia" w:ascii="宋体" w:hAnsi="宋体"/>
-                <w:szCs w:val="21"/>
-              </w:rPr>
-            </w:pPr>
-          </w:p>
-        </w:tc>
-      </w:tr>
-      <w:bookmarkEnd w:id="0"/>
-      <w:tr>
-        <w:tblPrEx>
-          <w:tblBorders>
-            <w:top w:val="single" w:color="auto" w:sz="12" w:space="0"/>
-            <w:left w:val="single" w:color="auto" w:sz="12" w:space="0"/>
-            <w:bottom w:val="single" w:color="auto" w:sz="12" w:space="0"/>
-            <w:right w:val="single" w:color="auto" w:sz="12" w:space="0"/>
-            <w:insideH w:val="none" w:color="auto" w:sz="0" w:space="0"/>
-            <w:insideV w:val="none" w:color="auto" w:sz="0" w:space="0"/>
-          </w:tblBorders>
-          <w:tblLayout w:type="fixed"/>
-          <w:tblCellMar>
-            <w:top w:w="0" w:type="dxa"/>
-            <w:left w:w="108" w:type="dxa"/>
-            <w:bottom w:w="0" w:type="dxa"/>
-            <w:right w:w="108" w:type="dxa"/>
-          </w:tblCellMar>
-        </w:tblPrEx>
-        <w:trPr>
           <w:trHeight w:val="289" w:hRule="atLeast"/>
         </w:trPr>
         <w:tc>
@@ -4296,7 +4172,7 @@
           </w:tblCellMar>
         </w:tblPrEx>
         <w:trPr>
-          <w:trHeight w:val="1265" w:hRule="atLeast"/>
+          <w:trHeight w:val="1151" w:hRule="atLeast"/>
         </w:trPr>
         <w:tc>
           <w:tcPr>
@@ -4361,7 +4237,10 @@
         </w:tc>
       </w:tr>
     </w:tbl>
-    <w:p/>
+    <w:p>
+      <w:bookmarkStart w:id="0" w:name="_GoBack"/>
+      <w:bookmarkEnd w:id="0"/>
+    </w:p>
     <w:sectPr>
       <w:pgSz w:w="11906" w:h="16838"/>
       <w:pgMar w:top="1440" w:right="1800" w:bottom="1440" w:left="1800" w:header="851" w:footer="992" w:gutter="0"/>

</xml_diff>